<commit_message>
Add Octobercat to word doc
</commit_message>
<xml_diff>
--- a/README.docx
+++ b/README.docx
@@ -133,186 +133,25 @@
     </w:p>
     <w:p>
       <w:pPr>
-        <w:pStyle w:val="Figure"/>
+        <w:pStyle w:val="FigureWithCaption"/>
       </w:pPr>
       <w:r>
         <w:drawing>
           <wp:inline>
-            <wp:extent cx="4127500" cy="1968500"/>
+            <wp:extent cx="5334000" cy="5334000"/>
             <wp:effectExtent b="0" l="0" r="0" t="0"/>
-            <wp:docPr descr="" id="1" name="Picture"/>
+            <wp:docPr descr="Octobercat" id="1" name="Picture"/>
             <a:graphic>
               <a:graphicData uri="http://schemas.openxmlformats.org/drawingml/2006/picture">
                 <pic:pic>
                   <pic:nvPicPr>
-                    <pic:cNvPr descr="https://dl.dropboxusercontent.com/u/11805474/painblogr/biostats/assignments/octocat.png" id="0" name="Picture"/>
+                    <pic:cNvPr descr="figures/oktobercat.png" id="0" name="Picture"/>
                     <pic:cNvPicPr>
                       <a:picLocks noChangeArrowheads="1" noChangeAspect="1"/>
                     </pic:cNvPicPr>
                   </pic:nvPicPr>
                   <pic:blipFill>
-                    <a:blip r:embed="rId26"/>
-                    <a:stretch>
-                      <a:fillRect/>
-                    </a:stretch>
-                  </pic:blipFill>
-                  <pic:spPr bwMode="auto">
-                    <a:xfrm>
-                      <a:off x="0" y="0"/>
-                      <a:ext cx="4127500" cy="1968500"/>
-                    </a:xfrm>
-                    <a:prstGeom prst="rect">
-                      <a:avLst/>
-                    </a:prstGeom>
-                    <a:noFill/>
-                    <a:ln w="9525">
-                      <a:noFill/>
-                      <a:headEnd/>
-                      <a:tailEnd/>
-                    </a:ln>
-                  </pic:spPr>
-                </pic:pic>
-              </a:graphicData>
-            </a:graphic>
-          </wp:inline>
-        </w:drawing>
-      </w:r>
-    </w:p>
-    <w:p>
-      <w:r>
-        <w:pict>
-          <v:rect style="width:0;height:1.5pt" o:hralign="center" o:hrstd="t" o:hr="t"/>
-        </w:pict>
-      </w:r>
-    </w:p>
-    <w:p>
-      <w:r>
-        <w:pict>
-          <v:rect style="width:0;height:1.5pt" o:hralign="center" o:hrstd="t" o:hr="t"/>
-        </w:pict>
-      </w:r>
-    </w:p>
-    <w:p>
-      <w:pPr>
-        <w:pStyle w:val="Heading2"/>
-      </w:pPr>
-      <w:bookmarkStart w:id="27" w:name="assignment-1.2"/>
-      <w:bookmarkEnd w:id="27"/>
-      <w:r>
-        <w:t xml:space="preserve">Assignment 1.2</w:t>
-      </w:r>
-    </w:p>
-    <w:p>
-      <w:pPr>
-        <w:pStyle w:val="Heading3"/>
-      </w:pPr>
-      <w:bookmarkStart w:id="28" w:name="r-markdown"/>
-      <w:bookmarkEnd w:id="28"/>
-      <w:r>
-        <w:t xml:space="preserve">R Markdown</w:t>
-      </w:r>
-    </w:p>
-    <w:p>
-      <w:pPr>
-        <w:pStyle w:val="FirstParagraph"/>
-      </w:pPr>
-      <w:r>
-        <w:t xml:space="preserve">This is an R Markdown document. Markdown is a simple formatting syntax for authoring HTML, PDF, and MS Word documents. For more details on using R Markdown see</w:t>
-      </w:r>
-      <w:r>
-        <w:t xml:space="preserve"> </w:t>
-      </w:r>
-      <w:hyperlink r:id="rId29">
-        <w:r>
-          <w:rPr>
-            <w:rStyle w:val="Hyperlink"/>
-          </w:rPr>
-          <w:t xml:space="preserve">http://rmarkdown.rstudio.com</w:t>
-        </w:r>
-      </w:hyperlink>
-      <w:r>
-        <w:t xml:space="preserve">.</w:t>
-      </w:r>
-    </w:p>
-    <w:p>
-      <w:pPr>
-        <w:pStyle w:val="BodyText"/>
-      </w:pPr>
-      <w:r>
-        <w:t xml:space="preserve">When you click the</w:t>
-      </w:r>
-      <w:r>
-        <w:t xml:space="preserve"> </w:t>
-      </w:r>
-      <w:r>
-        <w:rPr>
-          <w:b/>
-        </w:rPr>
-        <w:t xml:space="preserve">Knit</w:t>
-      </w:r>
-      <w:r>
-        <w:t xml:space="preserve"> </w:t>
-      </w:r>
-      <w:r>
-        <w:t xml:space="preserve">button a document will be generated that includes both content as well as the output of any embedded R code chunks within the document. You can embed an R code chunk like this:</w:t>
-      </w:r>
-    </w:p>
-    <w:p>
-      <w:pPr>
-        <w:pStyle w:val="Heading3"/>
-      </w:pPr>
-      <w:bookmarkStart w:id="30" w:name="including-plots"/>
-      <w:bookmarkEnd w:id="30"/>
-      <w:r>
-        <w:t xml:space="preserve">Including Plots</w:t>
-      </w:r>
-    </w:p>
-    <w:p>
-      <w:pPr>
-        <w:pStyle w:val="FirstParagraph"/>
-      </w:pPr>
-      <w:r>
-        <w:t xml:space="preserve">You can also embed plots, for example:</w:t>
-      </w:r>
-    </w:p>
-    <w:p>
-      <w:pPr>
-        <w:pStyle w:val="SourceCode"/>
-      </w:pPr>
-      <w:r>
-        <w:rPr>
-          <w:rStyle w:val="KeywordTok"/>
-        </w:rPr>
-        <w:t xml:space="preserve">plot</w:t>
-      </w:r>
-      <w:r>
-        <w:rPr>
-          <w:rStyle w:val="NormalTok"/>
-        </w:rPr>
-        <w:t xml:space="preserve">(pressure)</w:t>
-      </w:r>
-    </w:p>
-    <w:p>
-      <w:pPr>
-        <w:pStyle w:val="FirstParagraph"/>
-      </w:pPr>
-      <w:r>
-        <w:drawing>
-          <wp:inline>
-            <wp:extent cx="5334000" cy="5334000"/>
-            <wp:effectExtent b="0" l="0" r="0" t="0"/>
-            <wp:docPr descr="" id="1" name="Picture"/>
-            <a:graphic>
-              <a:graphicData uri="http://schemas.openxmlformats.org/drawingml/2006/picture">
-                <pic:pic>
-                  <pic:nvPicPr>
-                    <pic:cNvPr descr="./figures/pressure-1.png" id="0" name="Picture"/>
-                    <pic:cNvPicPr>
-                      <a:picLocks noChangeArrowheads="1" noChangeAspect="1"/>
-                    </pic:cNvPicPr>
-                  </pic:nvPicPr>
-                  <pic:blipFill>
-                    <a:blip r:embed="rId31"/>
+                    <a:blip r:embed="rId24"/>
                     <a:stretch>
                       <a:fillRect/>
                     </a:stretch>
@@ -341,25 +180,10 @@
     </w:p>
     <w:p>
       <w:pPr>
-        <w:pStyle w:val="BodyText"/>
-      </w:pPr>
-      <w:r>
-        <w:t xml:space="preserve">Note that the</w:t>
-      </w:r>
-      <w:r>
-        <w:t xml:space="preserve"> </w:t>
-      </w:r>
-      <w:r>
-        <w:rPr>
-          <w:rStyle w:val="VerbatimChar"/>
-        </w:rPr>
-        <w:t xml:space="preserve">echo = FALSE</w:t>
-      </w:r>
-      <w:r>
-        <w:t xml:space="preserve"> </w:t>
-      </w:r>
-      <w:r>
-        <w:t xml:space="preserve">parameter was added to the code chunk to prevent printing of the R code that generated the plot.</w:t>
+        <w:pStyle w:val="ImageCaption"/>
+      </w:pPr>
+      <w:r>
+        <w:t xml:space="preserve">Octobercat</w:t>
       </w:r>
     </w:p>
     <w:p>
@@ -380,8 +204,192 @@
       <w:pPr>
         <w:pStyle w:val="Heading2"/>
       </w:pPr>
-      <w:bookmarkStart w:id="32" w:name="assignment-2"/>
-      <w:bookmarkEnd w:id="32"/>
+      <w:bookmarkStart w:id="25" w:name="assignment-1.2"/>
+      <w:bookmarkEnd w:id="25"/>
+      <w:r>
+        <w:t xml:space="preserve">Assignment 1.2</w:t>
+      </w:r>
+    </w:p>
+    <w:p>
+      <w:pPr>
+        <w:pStyle w:val="Heading3"/>
+      </w:pPr>
+      <w:bookmarkStart w:id="26" w:name="r-markdown"/>
+      <w:bookmarkEnd w:id="26"/>
+      <w:r>
+        <w:t xml:space="preserve">R Markdown</w:t>
+      </w:r>
+    </w:p>
+    <w:p>
+      <w:pPr>
+        <w:pStyle w:val="FirstParagraph"/>
+      </w:pPr>
+      <w:r>
+        <w:t xml:space="preserve">This is an R Markdown document. Markdown is a simple formatting syntax for authoring HTML, PDF, and MS Word documents. For more details on using R Markdown see</w:t>
+      </w:r>
+      <w:r>
+        <w:t xml:space="preserve"> </w:t>
+      </w:r>
+      <w:hyperlink r:id="rId27">
+        <w:r>
+          <w:rPr>
+            <w:rStyle w:val="Hyperlink"/>
+          </w:rPr>
+          <w:t xml:space="preserve">http://rmarkdown.rstudio.com</w:t>
+        </w:r>
+      </w:hyperlink>
+      <w:r>
+        <w:t xml:space="preserve">.</w:t>
+      </w:r>
+    </w:p>
+    <w:p>
+      <w:pPr>
+        <w:pStyle w:val="BodyText"/>
+      </w:pPr>
+      <w:r>
+        <w:t xml:space="preserve">When you click the</w:t>
+      </w:r>
+      <w:r>
+        <w:t xml:space="preserve"> </w:t>
+      </w:r>
+      <w:r>
+        <w:rPr>
+          <w:b/>
+        </w:rPr>
+        <w:t xml:space="preserve">Knit</w:t>
+      </w:r>
+      <w:r>
+        <w:t xml:space="preserve"> </w:t>
+      </w:r>
+      <w:r>
+        <w:t xml:space="preserve">button a document will be generated that includes both content as well as the output of any embedded R code chunks within the document. You can embed an R code chunk like this:</w:t>
+      </w:r>
+    </w:p>
+    <w:p>
+      <w:pPr>
+        <w:pStyle w:val="Heading3"/>
+      </w:pPr>
+      <w:bookmarkStart w:id="28" w:name="including-plots"/>
+      <w:bookmarkEnd w:id="28"/>
+      <w:r>
+        <w:t xml:space="preserve">Including Plots</w:t>
+      </w:r>
+    </w:p>
+    <w:p>
+      <w:pPr>
+        <w:pStyle w:val="FirstParagraph"/>
+      </w:pPr>
+      <w:r>
+        <w:t xml:space="preserve">You can also embed plots, for example:</w:t>
+      </w:r>
+    </w:p>
+    <w:p>
+      <w:pPr>
+        <w:pStyle w:val="SourceCode"/>
+      </w:pPr>
+      <w:r>
+        <w:rPr>
+          <w:rStyle w:val="KeywordTok"/>
+        </w:rPr>
+        <w:t xml:space="preserve">plot</w:t>
+      </w:r>
+      <w:r>
+        <w:rPr>
+          <w:rStyle w:val="NormalTok"/>
+        </w:rPr>
+        <w:t xml:space="preserve">(pressure)</w:t>
+      </w:r>
+    </w:p>
+    <w:p>
+      <w:pPr>
+        <w:pStyle w:val="FirstParagraph"/>
+      </w:pPr>
+      <w:r>
+        <w:drawing>
+          <wp:inline>
+            <wp:extent cx="5334000" cy="5334000"/>
+            <wp:effectExtent b="0" l="0" r="0" t="0"/>
+            <wp:docPr descr="" id="1" name="Picture"/>
+            <a:graphic>
+              <a:graphicData uri="http://schemas.openxmlformats.org/drawingml/2006/picture">
+                <pic:pic>
+                  <pic:nvPicPr>
+                    <pic:cNvPr descr="./figures/pressure-1.png" id="0" name="Picture"/>
+                    <pic:cNvPicPr>
+                      <a:picLocks noChangeArrowheads="1" noChangeAspect="1"/>
+                    </pic:cNvPicPr>
+                  </pic:nvPicPr>
+                  <pic:blipFill>
+                    <a:blip r:embed="rId29"/>
+                    <a:stretch>
+                      <a:fillRect/>
+                    </a:stretch>
+                  </pic:blipFill>
+                  <pic:spPr bwMode="auto">
+                    <a:xfrm>
+                      <a:off x="0" y="0"/>
+                      <a:ext cx="5334000" cy="5334000"/>
+                    </a:xfrm>
+                    <a:prstGeom prst="rect">
+                      <a:avLst/>
+                    </a:prstGeom>
+                    <a:noFill/>
+                    <a:ln w="9525">
+                      <a:noFill/>
+                      <a:headEnd/>
+                      <a:tailEnd/>
+                    </a:ln>
+                  </pic:spPr>
+                </pic:pic>
+              </a:graphicData>
+            </a:graphic>
+          </wp:inline>
+        </w:drawing>
+      </w:r>
+    </w:p>
+    <w:p>
+      <w:pPr>
+        <w:pStyle w:val="BodyText"/>
+      </w:pPr>
+      <w:r>
+        <w:t xml:space="preserve">Note that the</w:t>
+      </w:r>
+      <w:r>
+        <w:t xml:space="preserve"> </w:t>
+      </w:r>
+      <w:r>
+        <w:rPr>
+          <w:rStyle w:val="VerbatimChar"/>
+        </w:rPr>
+        <w:t xml:space="preserve">echo = FALSE</w:t>
+      </w:r>
+      <w:r>
+        <w:t xml:space="preserve"> </w:t>
+      </w:r>
+      <w:r>
+        <w:t xml:space="preserve">parameter was added to the code chunk to prevent printing of the R code that generated the plot.</w:t>
+      </w:r>
+    </w:p>
+    <w:p>
+      <w:r>
+        <w:pict>
+          <v:rect style="width:0;height:1.5pt" o:hralign="center" o:hrstd="t" o:hr="t"/>
+        </w:pict>
+      </w:r>
+    </w:p>
+    <w:p>
+      <w:r>
+        <w:pict>
+          <v:rect style="width:0;height:1.5pt" o:hralign="center" o:hrstd="t" o:hr="t"/>
+        </w:pict>
+      </w:r>
+    </w:p>
+    <w:p>
+      <w:pPr>
+        <w:pStyle w:val="Heading2"/>
+      </w:pPr>
+      <w:bookmarkStart w:id="30" w:name="assignment-2"/>
+      <w:bookmarkEnd w:id="30"/>
       <w:r>
         <w:t xml:space="preserve">Assignment 2</w:t>
       </w:r>
@@ -390,8 +398,8 @@
       <w:pPr>
         <w:pStyle w:val="Heading3"/>
       </w:pPr>
-      <w:bookmarkStart w:id="33" w:name="r-dataset-anscombe"/>
-      <w:bookmarkEnd w:id="33"/>
+      <w:bookmarkStart w:id="31" w:name="r-dataset-anscombe"/>
+      <w:bookmarkEnd w:id="31"/>
       <w:r>
         <w:t xml:space="preserve">R dataset: anscombe</w:t>
       </w:r>
@@ -934,7 +942,7 @@
     </w:lvl>
   </w:abstractNum>
   <w:abstractNum w:abstractNumId="990">
-    <w:nsid w:val="e90c13fd"/>
+    <w:nsid w:val="60ab6310"/>
     <w:multiLevelType w:val="multilevel"/>
     <w:lvl w:ilvl="0">
       <w:numFmt w:val="bullet"/>

</xml_diff>